<commit_message>
lags when using mouse rotation placeholder used for platform. NOTE: model platform and fix lag
</commit_message>
<xml_diff>
--- a/TaskList.docx
+++ b/TaskList.docx
@@ -8,90 +8,152 @@
       </w:r>
     </w:p>
     <w:p>
-      <w:r>
-        <w:t>-give objects tags like “ground”,</w:t>
-      </w:r>
-      <w:r>
-        <w:t xml:space="preserve"> </w:t>
-      </w:r>
-      <w:r>
-        <w:t>”enemy” etc.</w:t>
-      </w:r>
-    </w:p>
-    <w:p>
-      <w:r>
-        <w:t>-gravity until collided with ground objects</w:t>
-      </w:r>
-    </w:p>
-    <w:p>
-      <w:r>
-        <w:t>-create map</w:t>
-      </w:r>
-    </w:p>
-    <w:p>
-      <w:r>
-        <w:tab/>
-        <w:t xml:space="preserve">-build each upper </w:t>
-      </w:r>
-      <w:proofErr w:type="gramStart"/>
-      <w:r>
-        <w:t>platforms</w:t>
-      </w:r>
-      <w:proofErr w:type="gramEnd"/>
-      <w:r>
-        <w:t xml:space="preserve"> with functionality of hooking</w:t>
-      </w:r>
-    </w:p>
-    <w:p>
-      <w:r>
-        <w:tab/>
-        <w:t xml:space="preserve">-build mid platforms with collision </w:t>
-      </w:r>
-    </w:p>
-    <w:p>
-      <w:r>
-        <w:tab/>
-        <w:t>-build lower platforms with collision</w:t>
-      </w:r>
-    </w:p>
-    <w:p>
-      <w:r>
-        <w:t>-mechanics</w:t>
-      </w:r>
-    </w:p>
-    <w:p>
-      <w:r>
-        <w:tab/>
-        <w:t>-write algorithm for swinging</w:t>
-      </w:r>
-    </w:p>
-    <w:p>
-      <w:r>
-        <w:tab/>
-        <w:t>-write algorithm for air acceleration</w:t>
-      </w:r>
-    </w:p>
-    <w:p>
-      <w:r>
-        <w:tab/>
-        <w:t xml:space="preserve">-write cutting logic when player near </w:t>
-      </w:r>
-      <w:proofErr w:type="gramStart"/>
-      <w:r>
-        <w:t>other</w:t>
-      </w:r>
-      <w:proofErr w:type="gramEnd"/>
-      <w:r>
-        <w:t xml:space="preserve"> player</w:t>
-      </w:r>
-    </w:p>
-    <w:p>
-      <w:r>
-        <w:tab/>
-        <w:t>-write player shooting logic</w:t>
+      <w:pPr>
+        <w:rPr>
+          <w:color w:val="92D050"/>
+        </w:rPr>
+      </w:pPr>
+      <w:r>
+        <w:rPr>
+          <w:color w:val="92D050"/>
+        </w:rPr>
+        <w:tab/>
+        <w:t>-</w:t>
+      </w:r>
+      <w:proofErr w:type="spellStart"/>
+      <w:r>
+        <w:rPr>
+          <w:color w:val="92D050"/>
+        </w:rPr>
+        <w:t>objfile</w:t>
+      </w:r>
+      <w:proofErr w:type="spellEnd"/>
+      <w:r>
+        <w:rPr>
+          <w:color w:val="92D050"/>
+        </w:rPr>
+        <w:t xml:space="preserve"> model sphere collision</w:t>
+      </w:r>
+    </w:p>
+    <w:p>
+      <w:r>
+        <w:rPr>
+          <w:color w:val="92D050"/>
+        </w:rPr>
+        <w:tab/>
+      </w:r>
+      <w:r>
+        <w:t>-</w:t>
+      </w:r>
+      <w:r>
+        <w:t>geo model sphere collision</w:t>
+      </w:r>
+    </w:p>
+    <w:p>
+      <w:r>
+        <w:tab/>
+        <w:t>-plane collision</w:t>
+      </w:r>
+    </w:p>
+    <w:p>
+      <w:r>
+        <w:tab/>
+        <w:t>-triangle collision</w:t>
       </w:r>
       <w:bookmarkStart w:id="0" w:name="_GoBack"/>
       <w:bookmarkEnd w:id="0"/>
+    </w:p>
+    <w:p>
+      <w:r>
+        <w:t>-give objects tags like “ground”</w:t>
+      </w:r>
+      <w:proofErr w:type="gramStart"/>
+      <w:r>
+        <w:t>,</w:t>
+      </w:r>
+      <w:r>
+        <w:t xml:space="preserve"> </w:t>
+      </w:r>
+      <w:r>
+        <w:t>”enemy</w:t>
+      </w:r>
+      <w:proofErr w:type="gramEnd"/>
+      <w:r>
+        <w:t>” etc.</w:t>
+      </w:r>
+    </w:p>
+    <w:p>
+      <w:r>
+        <w:t>-gravity until collided with ground objects</w:t>
+      </w:r>
+    </w:p>
+    <w:p>
+      <w:r>
+        <w:t>-create map</w:t>
+      </w:r>
+    </w:p>
+    <w:p>
+      <w:r>
+        <w:tab/>
+        <w:t xml:space="preserve">-build each upper </w:t>
+      </w:r>
+      <w:proofErr w:type="gramStart"/>
+      <w:r>
+        <w:t>platforms</w:t>
+      </w:r>
+      <w:proofErr w:type="gramEnd"/>
+      <w:r>
+        <w:t xml:space="preserve"> with functionality of hooking</w:t>
+      </w:r>
+    </w:p>
+    <w:p>
+      <w:r>
+        <w:tab/>
+        <w:t xml:space="preserve">-build mid platforms with collision </w:t>
+      </w:r>
+    </w:p>
+    <w:p>
+      <w:r>
+        <w:tab/>
+        <w:t>-build lower platforms with collision</w:t>
+      </w:r>
+    </w:p>
+    <w:p>
+      <w:r>
+        <w:t>-mechanics</w:t>
+      </w:r>
+    </w:p>
+    <w:p>
+      <w:r>
+        <w:tab/>
+        <w:t>-write algorithm for swinging</w:t>
+      </w:r>
+    </w:p>
+    <w:p>
+      <w:r>
+        <w:tab/>
+        <w:t>-write algorithm for air acceleration</w:t>
+      </w:r>
+    </w:p>
+    <w:p>
+      <w:r>
+        <w:tab/>
+        <w:t xml:space="preserve">-write cutting logic when player near </w:t>
+      </w:r>
+      <w:proofErr w:type="gramStart"/>
+      <w:r>
+        <w:t>other</w:t>
+      </w:r>
+      <w:proofErr w:type="gramEnd"/>
+      <w:r>
+        <w:t xml:space="preserve"> player</w:t>
+      </w:r>
+    </w:p>
+    <w:p>
+      <w:r>
+        <w:tab/>
+        <w:t>-write player shooting logic</w:t>
+      </w:r>
     </w:p>
     <w:p>
       <w:r>

</xml_diff>

<commit_message>
input mouse fixed using hierarchy of scene management
</commit_message>
<xml_diff>
--- a/TaskList.docx
+++ b/TaskList.docx
@@ -134,132 +134,155 @@
         </w:rPr>
         <w:t xml:space="preserve"> and google drive</w:t>
       </w:r>
+    </w:p>
+    <w:p>
+      <w:pPr>
+        <w:rPr>
+          <w:b/>
+        </w:rPr>
+      </w:pPr>
+      <w:r>
+        <w:rPr>
+          <w:b/>
+        </w:rPr>
+        <w:t>VIDEO</w:t>
+      </w:r>
+    </w:p>
+    <w:p>
+      <w:r>
+        <w:t>-</w:t>
+      </w:r>
+      <w:r>
+        <w:t>Video supplied and fully demonstrates software</w:t>
+      </w:r>
+    </w:p>
+    <w:p>
+      <w:pPr>
+        <w:rPr>
+          <w:b/>
+        </w:rPr>
+      </w:pPr>
+      <w:r>
+        <w:rPr>
+          <w:b/>
+        </w:rPr>
+        <w:t>GAME MECHANICS</w:t>
+      </w:r>
+    </w:p>
+    <w:p>
+      <w:r>
+        <w:t>-Fully realises original specification, with all changes fully justified</w:t>
+      </w:r>
+    </w:p>
+    <w:p>
+      <w:r>
+        <w:t>-Game fully playable with no faults whatsoever</w:t>
+      </w:r>
+    </w:p>
+    <w:p>
+      <w:r>
+        <w:t>-Game fully tested. Most or all faults fixed. Where fixes not implemented, possible solutions presented with justified reasoning as to why this was not implemented</w:t>
+      </w:r>
+    </w:p>
+    <w:p>
+      <w:pPr>
+        <w:rPr>
+          <w:b/>
+        </w:rPr>
+      </w:pPr>
+      <w:r>
+        <w:rPr>
+          <w:b/>
+        </w:rPr>
+        <w:t>NON-PLAYER ENTITIES</w:t>
+      </w:r>
+    </w:p>
+    <w:p>
+      <w:r>
+        <w:t>-</w:t>
+      </w:r>
+      <w:r>
+        <w:t>Entities fully interact with player (chase player in range, shoot player, run away from player, etc...)</w:t>
+      </w:r>
+    </w:p>
+    <w:p>
+      <w:r>
+        <w:t>-Advanced pathfinding implemented – explain technique researched and used</w:t>
+      </w:r>
+    </w:p>
+    <w:p>
+      <w:r>
+        <w:t>-</w:t>
+      </w:r>
+      <w:r>
+        <w:t>Sphere collider, per-triangle collision with scene management (scene nodes/multi-part game objects) implemented</w:t>
+      </w:r>
+    </w:p>
+    <w:p>
+      <w:pPr>
+        <w:rPr>
+          <w:b/>
+        </w:rPr>
+      </w:pPr>
+      <w:r>
+        <w:rPr>
+          <w:b/>
+        </w:rPr>
+        <w:t>INTERACTIVE</w:t>
+      </w:r>
+    </w:p>
+    <w:p>
+      <w:pPr>
+        <w:rPr>
+          <w:color w:val="70AD47" w:themeColor="accent6"/>
+        </w:rPr>
+      </w:pPr>
+      <w:r>
+        <w:rPr>
+          <w:color w:val="70AD47" w:themeColor="accent6"/>
+        </w:rPr>
+        <w:t>-</w:t>
+      </w:r>
+      <w:r>
+        <w:rPr>
+          <w:color w:val="70AD47" w:themeColor="accent6"/>
+        </w:rPr>
+        <w:t>Separate input class implemented with direct input (keyboard and mouse/</w:t>
+      </w:r>
+      <w:r>
+        <w:rPr>
+          <w:color w:val="FFC000" w:themeColor="accent4"/>
+        </w:rPr>
+        <w:t>gamepad</w:t>
+      </w:r>
+      <w:r>
+        <w:rPr>
+          <w:color w:val="70AD47" w:themeColor="accent6"/>
+        </w:rPr>
+        <w:t>/both)</w:t>
+      </w:r>
+    </w:p>
+    <w:p>
+      <w:r>
+        <w:t>-Time class implemented with fps information correctly shown and delta time implemented for things like movement</w:t>
+      </w:r>
+    </w:p>
+    <w:p>
+      <w:pPr>
+        <w:rPr>
+          <w:b/>
+        </w:rPr>
+      </w:pPr>
+      <w:r>
+        <w:rPr>
+          <w:b/>
+        </w:rPr>
+        <w:t>SCENE</w:t>
+      </w:r>
       <w:bookmarkStart w:id="0" w:name="_GoBack"/>
       <w:bookmarkEnd w:id="0"/>
     </w:p>
     <w:p>
-      <w:pPr>
-        <w:rPr>
-          <w:b/>
-        </w:rPr>
-      </w:pPr>
-      <w:r>
-        <w:rPr>
-          <w:b/>
-        </w:rPr>
-        <w:t>VIDEO</w:t>
-      </w:r>
-    </w:p>
-    <w:p>
-      <w:r>
-        <w:t>-</w:t>
-      </w:r>
-      <w:r>
-        <w:t>Video supplied and fully demonstrates software</w:t>
-      </w:r>
-    </w:p>
-    <w:p>
-      <w:pPr>
-        <w:rPr>
-          <w:b/>
-        </w:rPr>
-      </w:pPr>
-      <w:r>
-        <w:rPr>
-          <w:b/>
-        </w:rPr>
-        <w:t>GAME MECHANICS</w:t>
-      </w:r>
-    </w:p>
-    <w:p>
-      <w:r>
-        <w:t>-Fully realises original specification, with all changes fully justified</w:t>
-      </w:r>
-    </w:p>
-    <w:p>
-      <w:r>
-        <w:t>-Game fully playable with no faults whatsoever</w:t>
-      </w:r>
-    </w:p>
-    <w:p>
-      <w:r>
-        <w:t>-Game fully tested. Most or all faults fixed. Where fixes not implemented, possible solutions presented with justified reasoning as to why this was not implemented</w:t>
-      </w:r>
-    </w:p>
-    <w:p>
-      <w:pPr>
-        <w:rPr>
-          <w:b/>
-        </w:rPr>
-      </w:pPr>
-      <w:r>
-        <w:rPr>
-          <w:b/>
-        </w:rPr>
-        <w:t>NON-PLAYER ENTITIES</w:t>
-      </w:r>
-    </w:p>
-    <w:p>
-      <w:r>
-        <w:t>-</w:t>
-      </w:r>
-      <w:r>
-        <w:t>Entities fully interact with player (chase player in range, shoot player, run away from player, etc...)</w:t>
-      </w:r>
-    </w:p>
-    <w:p>
-      <w:r>
-        <w:t>-Advanced pathfinding implemented – explain technique researched and used</w:t>
-      </w:r>
-    </w:p>
-    <w:p>
-      <w:r>
-        <w:t>-</w:t>
-      </w:r>
-      <w:r>
-        <w:t>Sphere collider, per-triangle collision with scene management (scene nodes/multi-part game objects) implemented</w:t>
-      </w:r>
-    </w:p>
-    <w:p>
-      <w:pPr>
-        <w:rPr>
-          <w:b/>
-        </w:rPr>
-      </w:pPr>
-      <w:r>
-        <w:rPr>
-          <w:b/>
-        </w:rPr>
-        <w:t>INTERACTIVE</w:t>
-      </w:r>
-    </w:p>
-    <w:p>
-      <w:r>
-        <w:t>-</w:t>
-      </w:r>
-      <w:r>
-        <w:t>Separate input class implemented with direct input (keyboard and mouse/gamepad/both)</w:t>
-      </w:r>
-    </w:p>
-    <w:p>
-      <w:r>
-        <w:t>-Time class implemented with fps information correctly shown and delta time implemented for things like movement</w:t>
-      </w:r>
-    </w:p>
-    <w:p>
-      <w:pPr>
-        <w:rPr>
-          <w:b/>
-        </w:rPr>
-      </w:pPr>
-      <w:r>
-        <w:rPr>
-          <w:b/>
-        </w:rPr>
-        <w:t>SCENE</w:t>
-      </w:r>
-    </w:p>
-    <w:p>
       <w:r>
         <w:lastRenderedPageBreak/>
         <w:t>-</w:t>
@@ -287,7 +310,15 @@
       </w:r>
     </w:p>
     <w:p>
-      <w:r>
+      <w:pPr>
+        <w:rPr>
+          <w:color w:val="FFC000" w:themeColor="accent4"/>
+        </w:rPr>
+      </w:pPr>
+      <w:r>
+        <w:rPr>
+          <w:color w:val="FFC000" w:themeColor="accent4"/>
+        </w:rPr>
         <w:t>-Advanced technique used for creating scene (explain technique researched and used). Full use of object pooling and instancing. Must use at least one object downloaded from the internet or self-made model.</w:t>
       </w:r>
     </w:p>
@@ -318,7 +349,15 @@
       </w:r>
     </w:p>
     <w:p>
-      <w:r>
+      <w:pPr>
+        <w:rPr>
+          <w:color w:val="FFC000" w:themeColor="accent4"/>
+        </w:rPr>
+      </w:pPr>
+      <w:r>
+        <w:rPr>
+          <w:color w:val="FFC000" w:themeColor="accent4"/>
+        </w:rPr>
         <w:t>-Transform with scale, rotation, translation correctly concatenated with matrix concatenation and fully utilising scene management and collision detection/ray casting (scene node)</w:t>
       </w:r>
     </w:p>
@@ -435,13 +474,7 @@
         <w:t xml:space="preserve"> Vertex</w:t>
       </w:r>
       <w:r>
-        <w:t xml:space="preserve"> shader </w:t>
-      </w:r>
-      <w:r>
-        <w:t>used for lighting</w:t>
-      </w:r>
-      <w:r>
-        <w:t xml:space="preserve"> </w:t>
+        <w:t xml:space="preserve"> shader used for lighting </w:t>
       </w:r>
       <w:r>
         <w:t xml:space="preserve">and </w:t>

</xml_diff>

<commit_message>
+cube.cpp, abstraction of load_geo_model, sphere collision tests
</commit_message>
<xml_diff>
--- a/TaskList.docx
+++ b/TaskList.docx
@@ -279,8 +279,6 @@
         </w:rPr>
         <w:t>SCENE</w:t>
       </w:r>
-      <w:bookmarkStart w:id="0" w:name="_GoBack"/>
-      <w:bookmarkEnd w:id="0"/>
     </w:p>
     <w:p>
       <w:r>
@@ -520,11 +518,23 @@
     <w:p/>
     <w:p/>
     <w:p/>
+    <w:p/>
+    <w:p/>
+    <w:p>
+      <w:r>
+        <w:lastRenderedPageBreak/>
+        <w:t>-collider class</w:t>
+      </w:r>
+      <w:bookmarkStart w:id="0" w:name="_GoBack"/>
+      <w:bookmarkEnd w:id="0"/>
+    </w:p>
+    <w:p/>
     <w:p>
       <w:r>
         <w:t>-write collision</w:t>
       </w:r>
     </w:p>
+    <w:p/>
     <w:p>
       <w:pPr>
         <w:rPr>
@@ -558,7 +568,6 @@
         <w:rPr>
           <w:color w:val="92D050"/>
         </w:rPr>
-        <w:lastRenderedPageBreak/>
         <w:tab/>
       </w:r>
       <w:r>

</xml_diff>

<commit_message>
scene management with relative transform of children, abstraction of model class
</commit_message>
<xml_diff>
--- a/TaskList.docx
+++ b/TaskList.docx
@@ -57,30 +57,68 @@
       </w:r>
     </w:p>
     <w:p>
-      <w:r>
+      <w:pPr>
+        <w:rPr>
+          <w:color w:val="ED7D31" w:themeColor="accent2"/>
+        </w:rPr>
+      </w:pPr>
+      <w:r>
+        <w:rPr>
+          <w:color w:val="ED7D31" w:themeColor="accent2"/>
+        </w:rPr>
         <w:t xml:space="preserve">-Fully OO implementation. Excellent organisation (use of whitespace and indentation </w:t>
       </w:r>
       <w:proofErr w:type="gramStart"/>
       <w:r>
+        <w:rPr>
+          <w:color w:val="ED7D31" w:themeColor="accent2"/>
+        </w:rPr>
         <w:t>etc..</w:t>
       </w:r>
       <w:proofErr w:type="gramEnd"/>
       <w:r>
+        <w:rPr>
+          <w:color w:val="ED7D31" w:themeColor="accent2"/>
+        </w:rPr>
         <w:t>)</w:t>
       </w:r>
     </w:p>
     <w:p>
-      <w:r>
+      <w:pPr>
+        <w:rPr>
+          <w:color w:val="ED7D31" w:themeColor="accent2"/>
+        </w:rPr>
+      </w:pPr>
+      <w:r>
+        <w:rPr>
+          <w:color w:val="ED7D31" w:themeColor="accent2"/>
+        </w:rPr>
         <w:t>-No warning and fully commented</w:t>
       </w:r>
     </w:p>
     <w:p>
-      <w:r>
+      <w:pPr>
+        <w:rPr>
+          <w:color w:val="ED7D31" w:themeColor="accent2"/>
+        </w:rPr>
+      </w:pPr>
+      <w:r>
+        <w:rPr>
+          <w:color w:val="ED7D31" w:themeColor="accent2"/>
+        </w:rPr>
         <w:t>-Consistent naming conventions</w:t>
       </w:r>
     </w:p>
     <w:p>
-      <w:r>
+      <w:pPr>
+        <w:rPr>
+          <w:color w:val="ED7D31" w:themeColor="accent2"/>
+        </w:rPr>
+      </w:pPr>
+      <w:r>
+        <w:rPr>
+          <w:color w:val="ED7D31" w:themeColor="accent2"/>
+        </w:rPr>
         <w:t>-No magic numbers</w:t>
       </w:r>
     </w:p>
@@ -90,10 +128,21 @@
       </w:r>
     </w:p>
     <w:p>
-      <w:r>
+      <w:pPr>
+        <w:rPr>
+          <w:color w:val="ED7D31" w:themeColor="accent2"/>
+        </w:rPr>
+      </w:pPr>
+      <w:r>
+        <w:rPr>
+          <w:color w:val="ED7D31" w:themeColor="accent2"/>
+        </w:rPr>
         <w:t>-No global variables</w:t>
       </w:r>
       <w:r>
+        <w:rPr>
+          <w:color w:val="ED7D31" w:themeColor="accent2"/>
+        </w:rPr>
         <w:t xml:space="preserve"> used</w:t>
       </w:r>
     </w:p>
@@ -251,7 +300,7 @@
       </w:r>
       <w:r>
         <w:rPr>
-          <w:color w:val="FFC000" w:themeColor="accent4"/>
+          <w:color w:val="ED7D31" w:themeColor="accent2"/>
         </w:rPr>
         <w:t>gamepad</w:t>
       </w:r>
@@ -263,7 +312,15 @@
       </w:r>
     </w:p>
     <w:p>
-      <w:r>
+      <w:pPr>
+        <w:rPr>
+          <w:color w:val="ED7D31" w:themeColor="accent2"/>
+        </w:rPr>
+      </w:pPr>
+      <w:r>
+        <w:rPr>
+          <w:color w:val="ED7D31" w:themeColor="accent2"/>
+        </w:rPr>
         <w:t>-Time class implemented with fps information correctly shown and delta time implemented for things like movement</w:t>
       </w:r>
     </w:p>
@@ -300,22 +357,33 @@
       </w:r>
     </w:p>
     <w:p>
-      <w:r>
+      <w:pPr>
+        <w:rPr>
+          <w:color w:val="ED7D31" w:themeColor="accent2"/>
+        </w:rPr>
+      </w:pPr>
+      <w:r>
+        <w:rPr>
+          <w:color w:val="ED7D31" w:themeColor="accent2"/>
+        </w:rPr>
         <w:t>-</w:t>
       </w:r>
       <w:r>
+        <w:rPr>
+          <w:color w:val="ED7D31" w:themeColor="accent2"/>
+        </w:rPr>
         <w:t>Can fully move around the map and interact with environment, also one extra action (jump, crawl)</w:t>
       </w:r>
     </w:p>
     <w:p>
       <w:pPr>
         <w:rPr>
-          <w:color w:val="FFC000" w:themeColor="accent4"/>
-        </w:rPr>
-      </w:pPr>
-      <w:r>
-        <w:rPr>
-          <w:color w:val="FFC000" w:themeColor="accent4"/>
+          <w:color w:val="ED7D31" w:themeColor="accent2"/>
+        </w:rPr>
+      </w:pPr>
+      <w:r>
+        <w:rPr>
+          <w:color w:val="ED7D31" w:themeColor="accent2"/>
         </w:rPr>
         <w:t>-Advanced technique used for creating scene (explain technique researched and used). Full use of object pooling and instancing. Must use at least one object downloaded from the internet or self-made model.</w:t>
       </w:r>
@@ -349,12 +417,12 @@
     <w:p>
       <w:pPr>
         <w:rPr>
-          <w:color w:val="FFC000" w:themeColor="accent4"/>
-        </w:rPr>
-      </w:pPr>
-      <w:r>
-        <w:rPr>
-          <w:color w:val="FFC000" w:themeColor="accent4"/>
+          <w:color w:val="ED7D31" w:themeColor="accent2"/>
+        </w:rPr>
+      </w:pPr>
+      <w:r>
+        <w:rPr>
+          <w:color w:val="ED7D31" w:themeColor="accent2"/>
         </w:rPr>
         <w:t>-Transform with scale, rotation, translation correctly concatenated with matrix concatenation and fully utilising scene management and collision detection/ray casting (scene node)</w:t>
       </w:r>
@@ -373,7 +441,15 @@
       </w:r>
     </w:p>
     <w:p>
-      <w:r>
+      <w:pPr>
+        <w:rPr>
+          <w:color w:val="ED7D31" w:themeColor="accent2"/>
+        </w:rPr>
+      </w:pPr>
+      <w:r>
+        <w:rPr>
+          <w:color w:val="ED7D31" w:themeColor="accent2"/>
+        </w:rPr>
         <w:t>-More advanced textures used (bump maps, normal maps, dynamic environment maps, alpha/colour blended maps for text/particles etc…)</w:t>
       </w:r>
     </w:p>
@@ -521,20 +597,45 @@
     <w:p/>
     <w:p/>
     <w:p>
-      <w:r>
+      <w:pPr>
+        <w:rPr>
+          <w:color w:val="70AD47" w:themeColor="accent6"/>
+        </w:rPr>
+      </w:pPr>
+      <w:r>
+        <w:rPr>
+          <w:color w:val="70AD47" w:themeColor="accent6"/>
+        </w:rPr>
         <w:lastRenderedPageBreak/>
         <w:t>-collider class</w:t>
       </w:r>
+    </w:p>
+    <w:p>
+      <w:r>
+        <w:tab/>
+        <w:t>-sphere collider</w:t>
+      </w:r>
+    </w:p>
+    <w:p>
+      <w:r>
+        <w:tab/>
+        <w:t>-box collider</w:t>
+      </w:r>
+    </w:p>
+    <w:p>
+      <w:r>
+        <w:tab/>
+        <w:t>-</w:t>
+      </w:r>
+      <w:r>
+        <w:t>mesh (per-triangle)</w:t>
+      </w:r>
+      <w:r>
+        <w:t xml:space="preserve"> collider</w:t>
+      </w:r>
       <w:bookmarkStart w:id="0" w:name="_GoBack"/>
       <w:bookmarkEnd w:id="0"/>
     </w:p>
-    <w:p/>
-    <w:p>
-      <w:r>
-        <w:t>-write collision</w:t>
-      </w:r>
-    </w:p>
-    <w:p/>
     <w:p>
       <w:pPr>
         <w:rPr>

</xml_diff>

<commit_message>
simple chase implementation in Enemy
</commit_message>
<xml_diff>
--- a/TaskList.docx
+++ b/TaskList.docx
@@ -296,11 +296,19 @@
         <w:rPr>
           <w:color w:val="70AD47" w:themeColor="accent6"/>
         </w:rPr>
-        <w:t>Separate input class implemented with direct input (keyboard and mouse/</w:t>
-      </w:r>
-      <w:r>
-        <w:rPr>
-          <w:color w:val="ED7D31" w:themeColor="accent2"/>
+        <w:t>Separate input class implemented with dir</w:t>
+      </w:r>
+      <w:bookmarkStart w:id="0" w:name="_GoBack"/>
+      <w:bookmarkEnd w:id="0"/>
+      <w:r>
+        <w:rPr>
+          <w:color w:val="70AD47" w:themeColor="accent6"/>
+        </w:rPr>
+        <w:t>ect input (keyboard and mouse/</w:t>
+      </w:r>
+      <w:r>
+        <w:rPr>
+          <w:color w:val="70AD47" w:themeColor="accent6"/>
         </w:rPr>
         <w:t>gamepad</w:t>
       </w:r>
@@ -352,7 +360,15 @@
       </w:r>
     </w:p>
     <w:p>
-      <w:r>
+      <w:pPr>
+        <w:rPr>
+          <w:color w:val="70AD47" w:themeColor="accent6"/>
+        </w:rPr>
+      </w:pPr>
+      <w:r>
+        <w:rPr>
+          <w:color w:val="70AD47" w:themeColor="accent6"/>
+        </w:rPr>
         <w:t>-1 or more additional cameras used (mini map, top down view, dynamic environment map)</w:t>
       </w:r>
     </w:p>
@@ -633,8 +649,6 @@
       <w:r>
         <w:t xml:space="preserve"> collider</w:t>
       </w:r>
-      <w:bookmarkStart w:id="0" w:name="_GoBack"/>
-      <w:bookmarkEnd w:id="0"/>
     </w:p>
     <w:p>
       <w:pPr>

</xml_diff>

<commit_message>
lighting tests, chase method optimised
</commit_message>
<xml_diff>
--- a/TaskList.docx
+++ b/TaskList.docx
@@ -251,7 +251,16 @@
         <w:t>-</w:t>
       </w:r>
       <w:r>
-        <w:t>Entities fully interact with player (chase player in range, shoot player, run away from player, etc...)</w:t>
+        <w:t>Entities fully interact with player (</w:t>
+      </w:r>
+      <w:r>
+        <w:rPr>
+          <w:color w:val="70AD47" w:themeColor="accent6"/>
+        </w:rPr>
+        <w:t>chase player in range</w:t>
+      </w:r>
+      <w:r>
+        <w:t>, shoot player, run away from player, etc...)</w:t>
       </w:r>
     </w:p>
     <w:p>
@@ -264,47 +273,44 @@
         <w:t>-</w:t>
       </w:r>
       <w:r>
-        <w:t>Sphere collider, per-triangle collision with scene management (scene nodes/multi-part game objects) implemented</w:t>
-      </w:r>
-    </w:p>
-    <w:p>
-      <w:pPr>
-        <w:rPr>
-          <w:b/>
-        </w:rPr>
-      </w:pPr>
-      <w:r>
-        <w:rPr>
-          <w:b/>
-        </w:rPr>
-        <w:t>INTERACTIVE</w:t>
-      </w:r>
-    </w:p>
-    <w:p>
-      <w:pPr>
-        <w:rPr>
-          <w:color w:val="70AD47" w:themeColor="accent6"/>
-        </w:rPr>
-      </w:pPr>
-      <w:r>
-        <w:rPr>
-          <w:color w:val="70AD47" w:themeColor="accent6"/>
-        </w:rPr>
-        <w:t>-</w:t>
-      </w:r>
-      <w:r>
-        <w:rPr>
-          <w:color w:val="70AD47" w:themeColor="accent6"/>
-        </w:rPr>
-        <w:t>Separate input class implemented with dir</w:t>
+        <w:t>Sphere collider, per-triangle collision with scen</w:t>
       </w:r>
       <w:bookmarkStart w:id="0" w:name="_GoBack"/>
       <w:bookmarkEnd w:id="0"/>
       <w:r>
+        <w:t>e management (scene nodes/multi-part game objects) implemented</w:t>
+      </w:r>
+    </w:p>
+    <w:p>
+      <w:pPr>
+        <w:rPr>
+          <w:b/>
+        </w:rPr>
+      </w:pPr>
+      <w:r>
+        <w:rPr>
+          <w:b/>
+        </w:rPr>
+        <w:t>INTERACTIVE</w:t>
+      </w:r>
+    </w:p>
+    <w:p>
+      <w:pPr>
         <w:rPr>
           <w:color w:val="70AD47" w:themeColor="accent6"/>
         </w:rPr>
-        <w:t>ect input (keyboard and mouse/</w:t>
+      </w:pPr>
+      <w:r>
+        <w:rPr>
+          <w:color w:val="70AD47" w:themeColor="accent6"/>
+        </w:rPr>
+        <w:t>-</w:t>
+      </w:r>
+      <w:r>
+        <w:rPr>
+          <w:color w:val="70AD47" w:themeColor="accent6"/>
+        </w:rPr>
+        <w:t>Separate input class implemented with direct input (keyboard and mouse/</w:t>
       </w:r>
       <w:r>
         <w:rPr>

</xml_diff>

<commit_message>
some more lighting added, collision needs to be optimized
</commit_message>
<xml_diff>
--- a/TaskList.docx
+++ b/TaskList.docx
@@ -376,18 +376,18 @@
     <w:p>
       <w:pPr>
         <w:rPr>
-          <w:color w:val="ED7D31" w:themeColor="accent2"/>
-        </w:rPr>
-      </w:pPr>
-      <w:r>
-        <w:rPr>
-          <w:color w:val="ED7D31" w:themeColor="accent2"/>
+          <w:color w:val="70AD47" w:themeColor="accent6"/>
+        </w:rPr>
+      </w:pPr>
+      <w:r>
+        <w:rPr>
+          <w:color w:val="70AD47" w:themeColor="accent6"/>
         </w:rPr>
         <w:t>-</w:t>
       </w:r>
       <w:r>
         <w:rPr>
-          <w:color w:val="ED7D31" w:themeColor="accent2"/>
+          <w:color w:val="70AD47" w:themeColor="accent6"/>
         </w:rPr>
         <w:t>Can fully move around the map and interact with environment, also one extra action (jump, crawl)</w:t>
       </w:r>
@@ -395,12 +395,12 @@
     <w:p>
       <w:pPr>
         <w:rPr>
-          <w:color w:val="ED7D31" w:themeColor="accent2"/>
-        </w:rPr>
-      </w:pPr>
-      <w:r>
-        <w:rPr>
-          <w:color w:val="ED7D31" w:themeColor="accent2"/>
+          <w:color w:val="70AD47" w:themeColor="accent6"/>
+        </w:rPr>
+      </w:pPr>
+      <w:r>
+        <w:rPr>
+          <w:color w:val="70AD47" w:themeColor="accent6"/>
         </w:rPr>
         <w:t>-Advanced technique used for creating scene (explain technique researched and used). Full use of object pooling and instancing. Must use at least one object downloaded from the internet or self-made model.</w:t>
       </w:r>
@@ -434,12 +434,12 @@
     <w:p>
       <w:pPr>
         <w:rPr>
-          <w:color w:val="ED7D31" w:themeColor="accent2"/>
-        </w:rPr>
-      </w:pPr>
-      <w:r>
-        <w:rPr>
-          <w:color w:val="ED7D31" w:themeColor="accent2"/>
+          <w:color w:val="70AD47" w:themeColor="accent6"/>
+        </w:rPr>
+      </w:pPr>
+      <w:r>
+        <w:rPr>
+          <w:color w:val="70AD47" w:themeColor="accent6"/>
         </w:rPr>
         <w:t>-Transform with scale, rotation, translation correctly concatenated with matrix concatenation and fully utilising scene management and collision detection/ray casting (scene node)</w:t>
       </w:r>
@@ -467,7 +467,15 @@
         <w:rPr>
           <w:color w:val="ED7D31" w:themeColor="accent2"/>
         </w:rPr>
-        <w:t>-More advanced textures used (bump maps, normal maps, dynamic environment maps, alpha/colour blended maps for text/particles etc…)</w:t>
+        <w:t>-More advanced textures used (bump maps, normal maps, dynamic environment maps, alpha/colour blended maps for text/particles e</w:t>
+      </w:r>
+      <w:bookmarkStart w:id="0" w:name="_GoBack"/>
+      <w:bookmarkEnd w:id="0"/>
+      <w:r>
+        <w:rPr>
+          <w:color w:val="ED7D31" w:themeColor="accent2"/>
+        </w:rPr>
+        <w:t>tc…)</w:t>
       </w:r>
     </w:p>
     <w:p>
@@ -611,7 +619,11 @@
     <w:p/>
     <w:p/>
     <w:p/>
-    <w:p/>
+    <w:p>
+      <w:r>
+        <w:t>Current score: 29</w:t>
+      </w:r>
+    </w:p>
     <w:p/>
     <w:p>
       <w:pPr>
@@ -694,12 +706,7 @@
     </w:p>
     <w:p>
       <w:r>
-        <w:t>-gravity until colli</w:t>
-      </w:r>
-      <w:bookmarkStart w:id="0" w:name="_GoBack"/>
-      <w:bookmarkEnd w:id="0"/>
-      <w:r>
-        <w:t>ded with ground objects</w:t>
+        <w:t>-gravity until collided with ground objects</w:t>
       </w:r>
     </w:p>
     <w:p>

</xml_diff>